<commit_message>
completed run for 31 march, corrected angle wrapping reward, increased poistion bounds to 30, doubled simulation steps
</commit_message>
<xml_diff>
--- a/notes.docx
+++ b/notes.docx
@@ -15,8 +15,13 @@
     </w:p>
     <w:p>
       <w:r>
-        <w:t>Run initial modification of Matlab reinforcement learning example for flying robot</w:t>
-      </w:r>
+        <w:t xml:space="preserve">Run initial modification of Matlab reinforcement learning example for flying </w:t>
+      </w:r>
+      <w:proofErr w:type="gramStart"/>
+      <w:r>
+        <w:t>robot</w:t>
+      </w:r>
+      <w:proofErr w:type="gramEnd"/>
     </w:p>
     <w:p>
       <w:r>
@@ -43,7 +48,15 @@
         <w:t xml:space="preserve">poor. </w:t>
       </w:r>
       <w:r>
-        <w:t>No clear learning and agent fails to stabilize quadcopter</w:t>
+        <w:t xml:space="preserve">No clear learning and agent </w:t>
+      </w:r>
+      <w:proofErr w:type="gramStart"/>
+      <w:r>
+        <w:t>fails</w:t>
+      </w:r>
+      <w:proofErr w:type="gramEnd"/>
+      <w:r>
+        <w:t xml:space="preserve"> to stabilize quadcopter</w:t>
       </w:r>
     </w:p>
     <w:p>
@@ -102,8 +115,13 @@
     </w:p>
     <w:p>
       <w:r>
-        <w:t>Learning happens early but plateaus and no further progress made</w:t>
-      </w:r>
+        <w:t xml:space="preserve">Learning happens early but plateaus and no further progress </w:t>
+      </w:r>
+      <w:proofErr w:type="gramStart"/>
+      <w:r>
+        <w:t>made</w:t>
+      </w:r>
+      <w:proofErr w:type="gramEnd"/>
     </w:p>
     <w:p>
       <w:r>
@@ -128,7 +146,7 @@
                     </pic:cNvPicPr>
                   </pic:nvPicPr>
                   <pic:blipFill>
-                    <a:blip r:embed="rId4" cstate="print">
+                    <a:blip r:embed="rId5" cstate="print">
                       <a:extLst>
                         <a:ext uri="{28A0092B-C50C-407E-A947-70E740481C1C}">
                           <a14:useLocalDpi xmlns:a14="http://schemas.microsoft.com/office/drawing/2010/main" val="0"/>
@@ -197,26 +215,36 @@
         <w:t xml:space="preserve"> a</w:t>
       </w:r>
       <w:r>
-        <w:t>dd -90 deg to theta_</w:t>
-      </w:r>
-      <w:r>
-        <w:t>wrapped so distance from -90 is penalized.</w:t>
-      </w:r>
-    </w:p>
-    <w:p>
-      <w:r>
-        <w:t>03-2</w:t>
-      </w:r>
-      <w:r>
-        <w:t>9</w:t>
-      </w:r>
-      <w:r>
-        <w:t>-2023 ---------------------------------------------------</w:t>
-      </w:r>
-    </w:p>
-    <w:p>
-      <w:r>
-        <w:t xml:space="preserve">Results quite good. </w:t>
+        <w:t xml:space="preserve">dd -90 deg to </w:t>
+      </w:r>
+      <w:proofErr w:type="spellStart"/>
+      <w:r>
+        <w:t>theta_</w:t>
+      </w:r>
+      <w:r>
+        <w:t>wrapped</w:t>
+      </w:r>
+      <w:proofErr w:type="spellEnd"/>
+      <w:r>
+        <w:t xml:space="preserve"> so distance from -90 is penalized.</w:t>
+      </w:r>
+    </w:p>
+    <w:p>
+      <w:r>
+        <w:t>03-29-2023 ---------------------------------------------------</w:t>
+      </w:r>
+    </w:p>
+    <w:p>
+      <w:r>
+        <w:t xml:space="preserve">Results </w:t>
+      </w:r>
+      <w:proofErr w:type="gramStart"/>
+      <w:r>
+        <w:t>quite</w:t>
+      </w:r>
+      <w:proofErr w:type="gramEnd"/>
+      <w:r>
+        <w:t xml:space="preserve"> good. </w:t>
       </w:r>
       <w:r>
         <w:t xml:space="preserve">Agent stabilizes quadcopter </w:t>
@@ -231,7 +259,15 @@
         <w:t>.</w:t>
       </w:r>
       <w:r>
-        <w:t xml:space="preserve"> Also note that the agent can drive to desired state (x=0,y=0,theta=90)</w:t>
+        <w:t xml:space="preserve"> Also note that the agent can drive to desired state (x=</w:t>
+      </w:r>
+      <w:proofErr w:type="gramStart"/>
+      <w:r>
+        <w:t>0,y</w:t>
+      </w:r>
+      <w:proofErr w:type="gramEnd"/>
+      <w:r>
+        <w:t>=0,theta=90)</w:t>
       </w:r>
       <w:r>
         <w:t xml:space="preserve"> from many IC’s if bounds on x, y, and time</w:t>
@@ -270,7 +306,7 @@
                     </pic:cNvPicPr>
                   </pic:nvPicPr>
                   <pic:blipFill>
-                    <a:blip r:embed="rId5">
+                    <a:blip r:embed="rId6">
                       <a:extLst>
                         <a:ext uri="{28A0092B-C50C-407E-A947-70E740481C1C}">
                           <a14:useLocalDpi xmlns:a14="http://schemas.microsoft.com/office/drawing/2010/main" val="0"/>
@@ -325,7 +361,7 @@
                     </pic:cNvPicPr>
                   </pic:nvPicPr>
                   <pic:blipFill>
-                    <a:blip r:embed="rId6" cstate="print">
+                    <a:blip r:embed="rId7" cstate="print">
                       <a:extLst>
                         <a:ext uri="{28A0092B-C50C-407E-A947-70E740481C1C}">
                           <a14:useLocalDpi xmlns:a14="http://schemas.microsoft.com/office/drawing/2010/main" val="0"/>
@@ -399,18 +435,62 @@
         <w:t>In next attempt</w:t>
       </w:r>
       <w:r>
-        <w:t xml:space="preserve">, </w:t>
-      </w:r>
+        <w:t>:</w:t>
+      </w:r>
+    </w:p>
+    <w:p>
+      <w:pPr>
+        <w:pStyle w:val="ListParagraph"/>
+        <w:numPr>
+          <w:ilvl w:val="0"/>
+          <w:numId w:val="1"/>
+        </w:numPr>
+      </w:pPr>
       <w:r>
         <w:t>wrap to pi and equalize contribution away from desired angle (90 deg)</w:t>
       </w:r>
     </w:p>
     <w:p>
-      <w:r>
+      <w:pPr>
+        <w:pStyle w:val="ListParagraph"/>
+        <w:numPr>
+          <w:ilvl w:val="0"/>
+          <w:numId w:val="1"/>
+        </w:numPr>
+      </w:pPr>
+      <w:r>
+        <w:t>reduce theta penalty weight</w:t>
+      </w:r>
+    </w:p>
+    <w:p>
+      <w:pPr>
+        <w:pStyle w:val="ListParagraph"/>
+        <w:numPr>
+          <w:ilvl w:val="0"/>
+          <w:numId w:val="1"/>
+        </w:numPr>
+      </w:pPr>
+      <w:r>
+        <w:t xml:space="preserve">increase position bounds and max </w:t>
+      </w:r>
+      <w:proofErr w:type="gramStart"/>
+      <w:r>
+        <w:t>steps</w:t>
+      </w:r>
+      <w:proofErr w:type="gramEnd"/>
+      <w:r>
+        <w:t xml:space="preserve"> </w:t>
+      </w:r>
+    </w:p>
+    <w:p>
+      <w:r>
+        <w:rPr>
+          <w:noProof/>
+        </w:rPr>
         <w:drawing>
-          <wp:inline distT="0" distB="0" distL="0" distR="0" wp14:anchorId="32641306" wp14:editId="0574B0BC">
-            <wp:extent cx="2469307" cy="2034540"/>
-            <wp:effectExtent l="0" t="0" r="7620" b="3810"/>
+          <wp:inline distT="0" distB="0" distL="0" distR="0" wp14:anchorId="32641306" wp14:editId="79400C77">
+            <wp:extent cx="1830744" cy="1508408"/>
+            <wp:effectExtent l="0" t="0" r="0" b="0"/>
             <wp:docPr id="4" name="Picture 4" descr="Chart, line chart&#10;&#10;Description automatically generated"/>
             <wp:cNvGraphicFramePr>
               <a:graphicFrameLocks xmlns:a="http://schemas.openxmlformats.org/drawingml/2006/main" noChangeAspect="1"/>
@@ -423,7 +503,7 @@
                     <pic:cNvPicPr/>
                   </pic:nvPicPr>
                   <pic:blipFill>
-                    <a:blip r:embed="rId7"/>
+                    <a:blip r:embed="rId8"/>
                     <a:stretch>
                       <a:fillRect/>
                     </a:stretch>
@@ -431,7 +511,7 @@
                   <pic:spPr>
                     <a:xfrm>
                       <a:off x="0" y="0"/>
-                      <a:ext cx="2475675" cy="2039787"/>
+                      <a:ext cx="1838539" cy="1514830"/>
                     </a:xfrm>
                     <a:prstGeom prst="rect">
                       <a:avLst/>
@@ -453,6 +533,127 @@
     </w:sectPr>
   </w:body>
 </w:document>
+</file>
+
+<file path=word/numbering.xml><?xml version="1.0" encoding="utf-8"?>
+<w:numbering xmlns:wpc="http://schemas.microsoft.com/office/word/2010/wordprocessingCanvas" xmlns:cx="http://schemas.microsoft.com/office/drawing/2014/chartex" xmlns:cx1="http://schemas.microsoft.com/office/drawing/2015/9/8/chartex" xmlns:cx2="http://schemas.microsoft.com/office/drawing/2015/10/21/chartex" xmlns:cx3="http://schemas.microsoft.com/office/drawing/2016/5/9/chartex" xmlns:cx4="http://schemas.microsoft.com/office/drawing/2016/5/10/chartex" xmlns:cx5="http://schemas.microsoft.com/office/drawing/2016/5/11/chartex" xmlns:cx6="http://schemas.microsoft.com/office/drawing/2016/5/12/chartex" xmlns:cx7="http://schemas.microsoft.com/office/drawing/2016/5/13/chartex" xmlns:cx8="http://schemas.microsoft.com/office/drawing/2016/5/14/chartex" xmlns:mc="http://schemas.openxmlformats.org/markup-compatibility/2006" xmlns:aink="http://schemas.microsoft.com/office/drawing/2016/ink" xmlns:am3d="http://schemas.microsoft.com/office/drawing/2017/model3d" xmlns:o="urn:schemas-microsoft-com:office:office" xmlns:oel="http://schemas.microsoft.com/office/2019/extlst" xmlns:r="http://schemas.openxmlformats.org/officeDocument/2006/relationships" xmlns:m="http://schemas.openxmlformats.org/officeDocument/2006/math" xmlns:v="urn:schemas-microsoft-com:vml" xmlns:wp14="http://schemas.microsoft.com/office/word/2010/wordprocessingDrawing" xmlns:wp="http://schemas.openxmlformats.org/drawingml/2006/wordprocessingDrawing" xmlns:w10="urn:schemas-microsoft-com:office:word" xmlns:w="http://schemas.openxmlformats.org/wordprocessingml/2006/main" xmlns:w14="http://schemas.microsoft.com/office/word/2010/wordml" xmlns:w15="http://schemas.microsoft.com/office/word/2012/wordml" xmlns:w16cex="http://schemas.microsoft.com/office/word/2018/wordml/cex" xmlns:w16cid="http://schemas.microsoft.com/office/word/2016/wordml/cid" xmlns:w16="http://schemas.microsoft.com/office/word/2018/wordml" xmlns:w16sdtdh="http://schemas.microsoft.com/office/word/2020/wordml/sdtdatahash" xmlns:w16se="http://schemas.microsoft.com/office/word/2015/wordml/symex" xmlns:wpg="http://schemas.microsoft.com/office/word/2010/wordprocessingGroup" xmlns:wpi="http://schemas.microsoft.com/office/word/2010/wordprocessingInk" xmlns:wne="http://schemas.microsoft.com/office/word/2006/wordml" xmlns:wps="http://schemas.microsoft.com/office/word/2010/wordprocessingShape" mc:Ignorable="w14 w15 w16se w16cid w16 w16cex w16sdtdh wp14">
+  <w:abstractNum w:abstractNumId="0" w15:restartNumberingAfterBreak="0">
+    <w:nsid w:val="0C8D3322"/>
+    <w:multiLevelType w:val="hybridMultilevel"/>
+    <w:tmpl w:val="C19C3584"/>
+    <w:lvl w:ilvl="0" w:tplc="04090001">
+      <w:start w:val="1"/>
+      <w:numFmt w:val="bullet"/>
+      <w:lvlText w:val=""/>
+      <w:lvlJc w:val="left"/>
+      <w:pPr>
+        <w:ind w:left="720" w:hanging="360"/>
+      </w:pPr>
+      <w:rPr>
+        <w:rFonts w:ascii="Symbol" w:hAnsi="Symbol" w:hint="default"/>
+      </w:rPr>
+    </w:lvl>
+    <w:lvl w:ilvl="1" w:tplc="04090003" w:tentative="1">
+      <w:start w:val="1"/>
+      <w:numFmt w:val="bullet"/>
+      <w:lvlText w:val="o"/>
+      <w:lvlJc w:val="left"/>
+      <w:pPr>
+        <w:ind w:left="1440" w:hanging="360"/>
+      </w:pPr>
+      <w:rPr>
+        <w:rFonts w:ascii="Courier New" w:hAnsi="Courier New" w:cs="Courier New" w:hint="default"/>
+      </w:rPr>
+    </w:lvl>
+    <w:lvl w:ilvl="2" w:tplc="04090005" w:tentative="1">
+      <w:start w:val="1"/>
+      <w:numFmt w:val="bullet"/>
+      <w:lvlText w:val=""/>
+      <w:lvlJc w:val="left"/>
+      <w:pPr>
+        <w:ind w:left="2160" w:hanging="360"/>
+      </w:pPr>
+      <w:rPr>
+        <w:rFonts w:ascii="Wingdings" w:hAnsi="Wingdings" w:hint="default"/>
+      </w:rPr>
+    </w:lvl>
+    <w:lvl w:ilvl="3" w:tplc="04090001" w:tentative="1">
+      <w:start w:val="1"/>
+      <w:numFmt w:val="bullet"/>
+      <w:lvlText w:val=""/>
+      <w:lvlJc w:val="left"/>
+      <w:pPr>
+        <w:ind w:left="2880" w:hanging="360"/>
+      </w:pPr>
+      <w:rPr>
+        <w:rFonts w:ascii="Symbol" w:hAnsi="Symbol" w:hint="default"/>
+      </w:rPr>
+    </w:lvl>
+    <w:lvl w:ilvl="4" w:tplc="04090003" w:tentative="1">
+      <w:start w:val="1"/>
+      <w:numFmt w:val="bullet"/>
+      <w:lvlText w:val="o"/>
+      <w:lvlJc w:val="left"/>
+      <w:pPr>
+        <w:ind w:left="3600" w:hanging="360"/>
+      </w:pPr>
+      <w:rPr>
+        <w:rFonts w:ascii="Courier New" w:hAnsi="Courier New" w:cs="Courier New" w:hint="default"/>
+      </w:rPr>
+    </w:lvl>
+    <w:lvl w:ilvl="5" w:tplc="04090005" w:tentative="1">
+      <w:start w:val="1"/>
+      <w:numFmt w:val="bullet"/>
+      <w:lvlText w:val=""/>
+      <w:lvlJc w:val="left"/>
+      <w:pPr>
+        <w:ind w:left="4320" w:hanging="360"/>
+      </w:pPr>
+      <w:rPr>
+        <w:rFonts w:ascii="Wingdings" w:hAnsi="Wingdings" w:hint="default"/>
+      </w:rPr>
+    </w:lvl>
+    <w:lvl w:ilvl="6" w:tplc="04090001" w:tentative="1">
+      <w:start w:val="1"/>
+      <w:numFmt w:val="bullet"/>
+      <w:lvlText w:val=""/>
+      <w:lvlJc w:val="left"/>
+      <w:pPr>
+        <w:ind w:left="5040" w:hanging="360"/>
+      </w:pPr>
+      <w:rPr>
+        <w:rFonts w:ascii="Symbol" w:hAnsi="Symbol" w:hint="default"/>
+      </w:rPr>
+    </w:lvl>
+    <w:lvl w:ilvl="7" w:tplc="04090003" w:tentative="1">
+      <w:start w:val="1"/>
+      <w:numFmt w:val="bullet"/>
+      <w:lvlText w:val="o"/>
+      <w:lvlJc w:val="left"/>
+      <w:pPr>
+        <w:ind w:left="5760" w:hanging="360"/>
+      </w:pPr>
+      <w:rPr>
+        <w:rFonts w:ascii="Courier New" w:hAnsi="Courier New" w:cs="Courier New" w:hint="default"/>
+      </w:rPr>
+    </w:lvl>
+    <w:lvl w:ilvl="8" w:tplc="04090005" w:tentative="1">
+      <w:start w:val="1"/>
+      <w:numFmt w:val="bullet"/>
+      <w:lvlText w:val=""/>
+      <w:lvlJc w:val="left"/>
+      <w:pPr>
+        <w:ind w:left="6480" w:hanging="360"/>
+      </w:pPr>
+      <w:rPr>
+        <w:rFonts w:ascii="Wingdings" w:hAnsi="Wingdings" w:hint="default"/>
+      </w:rPr>
+    </w:lvl>
+  </w:abstractNum>
+  <w:num w:numId="1" w16cid:durableId="165948668">
+    <w:abstractNumId w:val="0"/>
+  </w:num>
+</w:numbering>
 </file>
 
 <file path=word/styles.xml><?xml version="1.0" encoding="utf-8"?>
@@ -881,6 +1082,17 @@
     <w:semiHidden/>
     <w:unhideWhenUsed/>
   </w:style>
+  <w:style w:type="paragraph" w:styleId="ListParagraph">
+    <w:name w:val="List Paragraph"/>
+    <w:basedOn w:val="Normal"/>
+    <w:uiPriority w:val="34"/>
+    <w:qFormat/>
+    <w:rsid w:val="00490FA5"/>
+    <w:pPr>
+      <w:ind w:left="720"/>
+      <w:contextualSpacing/>
+    </w:pPr>
+  </w:style>
 </w:styles>
 </file>
 

</xml_diff>

<commit_message>
run 2-Apr, similar to previous performance at the cost of double the training time
</commit_message>
<xml_diff>
--- a/notes.docx
+++ b/notes.docx
@@ -15,13 +15,8 @@
     </w:p>
     <w:p>
       <w:r>
-        <w:t xml:space="preserve">Run initial modification of Matlab reinforcement learning example for flying </w:t>
-      </w:r>
-      <w:proofErr w:type="gramStart"/>
-      <w:r>
-        <w:t>robot</w:t>
-      </w:r>
-      <w:proofErr w:type="gramEnd"/>
+        <w:t>Run initial modification of Matlab reinforcement learning example for flying robot</w:t>
+      </w:r>
     </w:p>
     <w:p>
       <w:r>
@@ -48,15 +43,7 @@
         <w:t xml:space="preserve">poor. </w:t>
       </w:r>
       <w:r>
-        <w:t xml:space="preserve">No clear learning and agent </w:t>
-      </w:r>
-      <w:proofErr w:type="gramStart"/>
-      <w:r>
-        <w:t>fails</w:t>
-      </w:r>
-      <w:proofErr w:type="gramEnd"/>
-      <w:r>
-        <w:t xml:space="preserve"> to stabilize quadcopter</w:t>
+        <w:t>No clear learning and agent fails to stabilize quadcopter</w:t>
       </w:r>
     </w:p>
     <w:p>
@@ -115,13 +102,8 @@
     </w:p>
     <w:p>
       <w:r>
-        <w:t xml:space="preserve">Learning happens early but plateaus and no further progress </w:t>
-      </w:r>
-      <w:proofErr w:type="gramStart"/>
-      <w:r>
-        <w:t>made</w:t>
-      </w:r>
-      <w:proofErr w:type="gramEnd"/>
+        <w:t>Learning happens early but plateaus and no further progress made</w:t>
+      </w:r>
     </w:p>
     <w:p>
       <w:r>
@@ -215,18 +197,10 @@
         <w:t xml:space="preserve"> a</w:t>
       </w:r>
       <w:r>
-        <w:t xml:space="preserve">dd -90 deg to </w:t>
-      </w:r>
-      <w:proofErr w:type="spellStart"/>
-      <w:r>
-        <w:t>theta_</w:t>
-      </w:r>
-      <w:r>
-        <w:t>wrapped</w:t>
-      </w:r>
-      <w:proofErr w:type="spellEnd"/>
-      <w:r>
-        <w:t xml:space="preserve"> so distance from -90 is penalized.</w:t>
+        <w:t>dd -90 deg to theta_</w:t>
+      </w:r>
+      <w:r>
+        <w:t>wrapped so distance from -90 is penalized.</w:t>
       </w:r>
     </w:p>
     <w:p>
@@ -236,15 +210,7 @@
     </w:p>
     <w:p>
       <w:r>
-        <w:t xml:space="preserve">Results </w:t>
-      </w:r>
-      <w:proofErr w:type="gramStart"/>
-      <w:r>
-        <w:t>quite</w:t>
-      </w:r>
-      <w:proofErr w:type="gramEnd"/>
-      <w:r>
-        <w:t xml:space="preserve"> good. </w:t>
+        <w:t xml:space="preserve">Results quite good. </w:t>
       </w:r>
       <w:r>
         <w:t xml:space="preserve">Agent stabilizes quadcopter </w:t>
@@ -259,15 +225,7 @@
         <w:t>.</w:t>
       </w:r>
       <w:r>
-        <w:t xml:space="preserve"> Also note that the agent can drive to desired state (x=</w:t>
-      </w:r>
-      <w:proofErr w:type="gramStart"/>
-      <w:r>
-        <w:t>0,y</w:t>
-      </w:r>
-      <w:proofErr w:type="gramEnd"/>
-      <w:r>
-        <w:t>=0,theta=90)</w:t>
+        <w:t xml:space="preserve"> Also note that the agent can drive to desired state (x=0,y=0,theta=90)</w:t>
       </w:r>
       <w:r>
         <w:t xml:space="preserve"> from many IC’s if bounds on x, y, and time</w:t>
@@ -471,15 +429,7 @@
         </w:numPr>
       </w:pPr>
       <w:r>
-        <w:t xml:space="preserve">increase position bounds and max </w:t>
-      </w:r>
-      <w:proofErr w:type="gramStart"/>
-      <w:r>
-        <w:t>steps</w:t>
-      </w:r>
-      <w:proofErr w:type="gramEnd"/>
-      <w:r>
-        <w:t xml:space="preserve"> </w:t>
+        <w:t xml:space="preserve">increase position bounds and max steps </w:t>
       </w:r>
     </w:p>
     <w:p>
@@ -524,7 +474,98 @@
         </w:drawing>
       </w:r>
     </w:p>
-    <w:p/>
+    <w:p>
+      <w:r>
+        <w:lastRenderedPageBreak/>
+        <w:t>03-</w:t>
+      </w:r>
+      <w:r>
+        <w:t>31</w:t>
+      </w:r>
+      <w:r>
+        <w:t>-2023 ---------------------------------------------------</w:t>
+      </w:r>
+    </w:p>
+    <w:p>
+      <w:r>
+        <w:t>Learning stopped prematurely</w:t>
+      </w:r>
+      <w:r>
+        <w:t xml:space="preserve"> (2370/20000 episodes). </w:t>
+      </w:r>
+      <w:r>
+        <w:t>Doubled the simulation steps which means the episode reward doubled</w:t>
+      </w:r>
+      <w:r>
+        <w:t xml:space="preserve">, </w:t>
+      </w:r>
+      <w:r>
+        <w:t>this caused the average reward</w:t>
+      </w:r>
+      <w:r>
+        <w:t xml:space="preserve"> limit</w:t>
+      </w:r>
+      <w:r>
+        <w:t xml:space="preserve"> </w:t>
+      </w:r>
+      <w:r>
+        <w:t xml:space="preserve">to </w:t>
+      </w:r>
+      <w:r>
+        <w:t>end training</w:t>
+      </w:r>
+      <w:r>
+        <w:t>.</w:t>
+      </w:r>
+    </w:p>
+    <w:p>
+      <w:r>
+        <w:t>Next attempt: double the average episode reward bound.</w:t>
+      </w:r>
+    </w:p>
+    <w:p>
+      <w:r>
+        <w:t>0</w:t>
+      </w:r>
+      <w:r>
+        <w:t>4</w:t>
+      </w:r>
+      <w:r>
+        <w:t>-</w:t>
+      </w:r>
+      <w:r>
+        <w:t>0</w:t>
+      </w:r>
+      <w:r>
+        <w:t>3</w:t>
+      </w:r>
+      <w:r>
+        <w:t>-2023 ---------------------------------------------------</w:t>
+      </w:r>
+    </w:p>
+    <w:p>
+      <w:r>
+        <w:t>Results</w:t>
+      </w:r>
+      <w:r>
+        <w:t xml:space="preserve"> somewhat similar to previous attempts. </w:t>
+      </w:r>
+      <w:r>
+        <w:t xml:space="preserve">Good performance for the easy cases, but not able to </w:t>
+      </w:r>
+      <w:r>
+        <w:t>recover from the more challenging initial conditions.</w:t>
+      </w:r>
+      <w:r>
+        <w:t xml:space="preserve"> </w:t>
+      </w:r>
+      <w:r>
+        <w:t>Possibly not worth the doubling in runtime (17 hours to train ~12000 episodes)</w:t>
+      </w:r>
+      <w:r>
+        <w:t>.</w:t>
+      </w:r>
+    </w:p>
     <w:sectPr>
       <w:pgSz w:w="12240" w:h="15840"/>
       <w:pgMar w:top="1440" w:right="1440" w:bottom="1440" w:left="1440" w:header="720" w:footer="720" w:gutter="0"/>

</xml_diff>

<commit_message>
run 4-Apr, similar results
</commit_message>
<xml_diff>
--- a/notes.docx
+++ b/notes.docx
@@ -477,10 +477,61 @@
     <w:p>
       <w:r>
         <w:lastRenderedPageBreak/>
-        <w:t>03-</w:t>
-      </w:r>
-      <w:r>
-        <w:t>31</w:t>
+        <w:t>03-31-2023 ---------------------------------------------------</w:t>
+      </w:r>
+    </w:p>
+    <w:p>
+      <w:r>
+        <w:t>Learning stopped prematurely</w:t>
+      </w:r>
+      <w:r>
+        <w:t xml:space="preserve"> (2370/20000 episodes). </w:t>
+      </w:r>
+      <w:r>
+        <w:t>Doubled the simulation steps which means the episode reward doubled</w:t>
+      </w:r>
+      <w:r>
+        <w:t xml:space="preserve">, </w:t>
+      </w:r>
+      <w:r>
+        <w:t>this caused the average reward</w:t>
+      </w:r>
+      <w:r>
+        <w:t xml:space="preserve"> limit</w:t>
+      </w:r>
+      <w:r>
+        <w:t xml:space="preserve"> </w:t>
+      </w:r>
+      <w:r>
+        <w:t xml:space="preserve">to </w:t>
+      </w:r>
+      <w:r>
+        <w:t>end training</w:t>
+      </w:r>
+      <w:r>
+        <w:t>.</w:t>
+      </w:r>
+    </w:p>
+    <w:p>
+      <w:r>
+        <w:t>Next attempt: double the average episode reward bound.</w:t>
+      </w:r>
+    </w:p>
+    <w:p>
+      <w:r>
+        <w:t>0</w:t>
+      </w:r>
+      <w:r>
+        <w:t>4</w:t>
+      </w:r>
+      <w:r>
+        <w:t>-</w:t>
+      </w:r>
+      <w:r>
+        <w:t>0</w:t>
+      </w:r>
+      <w:r>
+        <w:t>3</w:t>
       </w:r>
       <w:r>
         <w:t>-2023 ---------------------------------------------------</w:t>
@@ -488,31 +539,22 @@
     </w:p>
     <w:p>
       <w:r>
-        <w:t>Learning stopped prematurely</w:t>
-      </w:r>
-      <w:r>
-        <w:t xml:space="preserve"> (2370/20000 episodes). </w:t>
-      </w:r>
-      <w:r>
-        <w:t>Doubled the simulation steps which means the episode reward doubled</w:t>
-      </w:r>
-      <w:r>
-        <w:t xml:space="preserve">, </w:t>
-      </w:r>
-      <w:r>
-        <w:t>this caused the average reward</w:t>
-      </w:r>
-      <w:r>
-        <w:t xml:space="preserve"> limit</w:t>
+        <w:t>Results</w:t>
+      </w:r>
+      <w:r>
+        <w:t xml:space="preserve"> somewhat similar to previous attempts. </w:t>
+      </w:r>
+      <w:r>
+        <w:t xml:space="preserve">Good performance for the easy cases, but not able to </w:t>
+      </w:r>
+      <w:r>
+        <w:t>recover from the more challenging initial conditions.</w:t>
       </w:r>
       <w:r>
         <w:t xml:space="preserve"> </w:t>
       </w:r>
       <w:r>
-        <w:t xml:space="preserve">to </w:t>
-      </w:r>
-      <w:r>
-        <w:t>end training</w:t>
+        <w:t>Possibly not worth the doubling in runtime (17 hours to train ~12000 episodes)</w:t>
       </w:r>
       <w:r>
         <w:t>.</w:t>
@@ -520,47 +562,47 @@
     </w:p>
     <w:p>
       <w:r>
-        <w:t>Next attempt: double the average episode reward bound.</w:t>
-      </w:r>
-    </w:p>
-    <w:p>
-      <w:r>
-        <w:t>0</w:t>
+        <w:t>Next attempt reduce runtime closer to previous (40s)</w:t>
+      </w:r>
+      <w:r>
+        <w:t>. Increase x and y bounds</w:t>
+      </w:r>
+      <w:r>
+        <w:t xml:space="preserve"> to </w:t>
+      </w:r>
+      <w:r>
+        <w:t>35</w:t>
+      </w:r>
+      <w:r>
+        <w:t>.</w:t>
+      </w:r>
+    </w:p>
+    <w:p>
+      <w:r>
+        <w:t>04-0</w:t>
       </w:r>
       <w:r>
         <w:t>4</w:t>
       </w:r>
       <w:r>
-        <w:t>-</w:t>
-      </w:r>
-      <w:r>
-        <w:t>0</w:t>
-      </w:r>
-      <w:r>
-        <w:t>3</w:t>
-      </w:r>
-      <w:r>
         <w:t>-2023 ---------------------------------------------------</w:t>
       </w:r>
     </w:p>
     <w:p>
       <w:r>
-        <w:t>Results</w:t>
-      </w:r>
-      <w:r>
-        <w:t xml:space="preserve"> somewhat similar to previous attempts. </w:t>
-      </w:r>
-      <w:r>
-        <w:t xml:space="preserve">Good performance for the easy cases, but not able to </w:t>
-      </w:r>
-      <w:r>
-        <w:t>recover from the more challenging initial conditions.</w:t>
-      </w:r>
-      <w:r>
-        <w:t xml:space="preserve"> </w:t>
-      </w:r>
-      <w:r>
-        <w:t>Possibly not worth the doubling in runtime (17 hours to train ~12000 episodes)</w:t>
+        <w:t xml:space="preserve">Similar results. </w:t>
+      </w:r>
+      <w:r>
+        <w:t>Not much improvement.</w:t>
+      </w:r>
+      <w:r>
+        <w:t xml:space="preserve"> Possibly maximizing the system</w:t>
+      </w:r>
+      <w:r>
+        <w:t xml:space="preserve"> given bounds</w:t>
+      </w:r>
+      <w:r>
+        <w:t xml:space="preserve"> ie needs more room roll over and come back up</w:t>
       </w:r>
       <w:r>
         <w:t>.</w:t>

</xml_diff>

<commit_message>
many attempts without much improvement, new script implements proximal policy optimization agent
</commit_message>
<xml_diff>
--- a/notes.docx
+++ b/notes.docx
@@ -1,6 +1,6 @@
 
 <file path=word/document.xml><?xml version="1.0" encoding="utf-8"?>
-<w:document xmlns:wpc="http://schemas.microsoft.com/office/word/2010/wordprocessingCanvas" xmlns:cx="http://schemas.microsoft.com/office/drawing/2014/chartex" xmlns:cx1="http://schemas.microsoft.com/office/drawing/2015/9/8/chartex" xmlns:cx2="http://schemas.microsoft.com/office/drawing/2015/10/21/chartex" xmlns:cx3="http://schemas.microsoft.com/office/drawing/2016/5/9/chartex" xmlns:cx4="http://schemas.microsoft.com/office/drawing/2016/5/10/chartex" xmlns:cx5="http://schemas.microsoft.com/office/drawing/2016/5/11/chartex" xmlns:cx6="http://schemas.microsoft.com/office/drawing/2016/5/12/chartex" xmlns:cx7="http://schemas.microsoft.com/office/drawing/2016/5/13/chartex" xmlns:cx8="http://schemas.microsoft.com/office/drawing/2016/5/14/chartex" xmlns:mc="http://schemas.openxmlformats.org/markup-compatibility/2006" xmlns:aink="http://schemas.microsoft.com/office/drawing/2016/ink" xmlns:am3d="http://schemas.microsoft.com/office/drawing/2017/model3d" xmlns:o="urn:schemas-microsoft-com:office:office" xmlns:oel="http://schemas.microsoft.com/office/2019/extlst" xmlns:r="http://schemas.openxmlformats.org/officeDocument/2006/relationships" xmlns:m="http://schemas.openxmlformats.org/officeDocument/2006/math" xmlns:v="urn:schemas-microsoft-com:vml" xmlns:wp14="http://schemas.microsoft.com/office/word/2010/wordprocessingDrawing" xmlns:wp="http://schemas.openxmlformats.org/drawingml/2006/wordprocessingDrawing" xmlns:w10="urn:schemas-microsoft-com:office:word" xmlns:w="http://schemas.openxmlformats.org/wordprocessingml/2006/main" xmlns:w14="http://schemas.microsoft.com/office/word/2010/wordml" xmlns:w15="http://schemas.microsoft.com/office/word/2012/wordml" xmlns:w16cex="http://schemas.microsoft.com/office/word/2018/wordml/cex" xmlns:w16cid="http://schemas.microsoft.com/office/word/2016/wordml/cid" xmlns:w16="http://schemas.microsoft.com/office/word/2018/wordml" xmlns:w16sdtdh="http://schemas.microsoft.com/office/word/2020/wordml/sdtdatahash" xmlns:w16se="http://schemas.microsoft.com/office/word/2015/wordml/symex" xmlns:wpg="http://schemas.microsoft.com/office/word/2010/wordprocessingGroup" xmlns:wpi="http://schemas.microsoft.com/office/word/2010/wordprocessingInk" xmlns:wne="http://schemas.microsoft.com/office/word/2006/wordml" xmlns:wps="http://schemas.microsoft.com/office/word/2010/wordprocessingShape" mc:Ignorable="w14 w15 w16se w16cid w16 w16cex w16sdtdh wp14">
+<w:document xmlns:wpc="http://schemas.microsoft.com/office/word/2010/wordprocessingCanvas" xmlns:cx="http://schemas.microsoft.com/office/drawing/2014/chartex" xmlns:cx1="http://schemas.microsoft.com/office/drawing/2015/9/8/chartex" xmlns:cx2="http://schemas.microsoft.com/office/drawing/2015/10/21/chartex" xmlns:cx3="http://schemas.microsoft.com/office/drawing/2016/5/9/chartex" xmlns:cx4="http://schemas.microsoft.com/office/drawing/2016/5/10/chartex" xmlns:cx5="http://schemas.microsoft.com/office/drawing/2016/5/11/chartex" xmlns:cx6="http://schemas.microsoft.com/office/drawing/2016/5/12/chartex" xmlns:cx7="http://schemas.microsoft.com/office/drawing/2016/5/13/chartex" xmlns:cx8="http://schemas.microsoft.com/office/drawing/2016/5/14/chartex" xmlns:mc="http://schemas.openxmlformats.org/markup-compatibility/2006" xmlns:aink="http://schemas.microsoft.com/office/drawing/2016/ink" xmlns:am3d="http://schemas.microsoft.com/office/drawing/2017/model3d" xmlns:o="urn:schemas-microsoft-com:office:office" xmlns:oel="http://schemas.microsoft.com/office/2019/extlst" xmlns:r="http://schemas.openxmlformats.org/officeDocument/2006/relationships" xmlns:m="http://schemas.openxmlformats.org/officeDocument/2006/math" xmlns:v="urn:schemas-microsoft-com:vml" xmlns:wp14="http://schemas.microsoft.com/office/word/2010/wordprocessingDrawing" xmlns:wp="http://schemas.openxmlformats.org/drawingml/2006/wordprocessingDrawing" xmlns:w10="urn:schemas-microsoft-com:office:word" xmlns:w="http://schemas.openxmlformats.org/wordprocessingml/2006/main" xmlns:w14="http://schemas.microsoft.com/office/word/2010/wordml" xmlns:w15="http://schemas.microsoft.com/office/word/2012/wordml" xmlns:w16cex="http://schemas.microsoft.com/office/word/2018/wordml/cex" xmlns:w16cid="http://schemas.microsoft.com/office/word/2016/wordml/cid" xmlns:w16="http://schemas.microsoft.com/office/word/2018/wordml" xmlns:w16du="http://schemas.microsoft.com/office/word/2023/wordml/word16du" xmlns:w16sdtdh="http://schemas.microsoft.com/office/word/2020/wordml/sdtdatahash" xmlns:w16se="http://schemas.microsoft.com/office/word/2015/wordml/symex" xmlns:wpg="http://schemas.microsoft.com/office/word/2010/wordprocessingGroup" xmlns:wpi="http://schemas.microsoft.com/office/word/2010/wordprocessingInk" xmlns:wne="http://schemas.microsoft.com/office/word/2006/wordml" xmlns:wps="http://schemas.microsoft.com/office/word/2010/wordprocessingShape" mc:Ignorable="w14 w15 w16se w16cid w16 w16cex w16sdtdh wp14">
   <w:body>
     <w:p>
       <w:r>
@@ -197,10 +197,18 @@
         <w:t xml:space="preserve"> a</w:t>
       </w:r>
       <w:r>
-        <w:t>dd -90 deg to theta_</w:t>
-      </w:r>
-      <w:r>
-        <w:t>wrapped so distance from -90 is penalized.</w:t>
+        <w:t xml:space="preserve">dd -90 deg to </w:t>
+      </w:r>
+      <w:proofErr w:type="spellStart"/>
+      <w:r>
+        <w:t>theta_</w:t>
+      </w:r>
+      <w:r>
+        <w:t>wrapped</w:t>
+      </w:r>
+      <w:proofErr w:type="spellEnd"/>
+      <w:r>
+        <w:t xml:space="preserve"> so distance from -90 is penalized.</w:t>
       </w:r>
     </w:p>
     <w:p>
@@ -579,13 +587,7 @@
     </w:p>
     <w:p>
       <w:r>
-        <w:t>04-0</w:t>
-      </w:r>
-      <w:r>
-        <w:t>4</w:t>
-      </w:r>
-      <w:r>
-        <w:t>-2023 ---------------------------------------------------</w:t>
+        <w:t>04-04-2023 ---------------------------------------------------</w:t>
       </w:r>
     </w:p>
     <w:p>
@@ -602,10 +604,51 @@
         <w:t xml:space="preserve"> given bounds</w:t>
       </w:r>
       <w:r>
-        <w:t xml:space="preserve"> ie needs more room roll over and come back up</w:t>
+        <w:t xml:space="preserve"> </w:t>
+      </w:r>
+      <w:proofErr w:type="spellStart"/>
+      <w:r>
+        <w:t>ie</w:t>
+      </w:r>
+      <w:proofErr w:type="spellEnd"/>
+      <w:r>
+        <w:t xml:space="preserve"> needs more room roll over and come back up</w:t>
       </w:r>
       <w:r>
         <w:t>.</w:t>
+      </w:r>
+    </w:p>
+    <w:p>
+      <w:r>
+        <w:t>04-19-2023 ---------------------------------------------------</w:t>
+      </w:r>
+    </w:p>
+    <w:p>
+      <w:r>
+        <w:t>Lots of attempts past few weeks.</w:t>
+      </w:r>
+      <w:r>
+        <w:t xml:space="preserve"> Not much improvement.</w:t>
+      </w:r>
+      <w:r>
+        <w:t xml:space="preserve"> Main change is doubled rotation torque to see if dynamics of system were limiting performance. This seems somewhat true since the latest attempts seem to achieve stability even when initialized upside down.</w:t>
+      </w:r>
+      <w:r>
+        <w:t xml:space="preserve"> The tracking performance seems worse though.</w:t>
+      </w:r>
+      <w:r>
+        <w:t xml:space="preserve"> </w:t>
+      </w:r>
+    </w:p>
+    <w:p>
+      <w:r>
+        <w:t>Next attempt is using Proximal Policy Optimization as the training agent rather than Deep Deterministic Policy Gradient. Some literature suggests better convergence which would be good since the latest sessions have been taking &gt;24</w:t>
+      </w:r>
+      <w:r>
+        <w:t xml:space="preserve"> </w:t>
+      </w:r>
+      <w:r>
+        <w:t xml:space="preserve">hours </w:t>
       </w:r>
     </w:p>
     <w:sectPr>
@@ -619,7 +662,7 @@
 </file>
 
 <file path=word/numbering.xml><?xml version="1.0" encoding="utf-8"?>
-<w:numbering xmlns:wpc="http://schemas.microsoft.com/office/word/2010/wordprocessingCanvas" xmlns:cx="http://schemas.microsoft.com/office/drawing/2014/chartex" xmlns:cx1="http://schemas.microsoft.com/office/drawing/2015/9/8/chartex" xmlns:cx2="http://schemas.microsoft.com/office/drawing/2015/10/21/chartex" xmlns:cx3="http://schemas.microsoft.com/office/drawing/2016/5/9/chartex" xmlns:cx4="http://schemas.microsoft.com/office/drawing/2016/5/10/chartex" xmlns:cx5="http://schemas.microsoft.com/office/drawing/2016/5/11/chartex" xmlns:cx6="http://schemas.microsoft.com/office/drawing/2016/5/12/chartex" xmlns:cx7="http://schemas.microsoft.com/office/drawing/2016/5/13/chartex" xmlns:cx8="http://schemas.microsoft.com/office/drawing/2016/5/14/chartex" xmlns:mc="http://schemas.openxmlformats.org/markup-compatibility/2006" xmlns:aink="http://schemas.microsoft.com/office/drawing/2016/ink" xmlns:am3d="http://schemas.microsoft.com/office/drawing/2017/model3d" xmlns:o="urn:schemas-microsoft-com:office:office" xmlns:oel="http://schemas.microsoft.com/office/2019/extlst" xmlns:r="http://schemas.openxmlformats.org/officeDocument/2006/relationships" xmlns:m="http://schemas.openxmlformats.org/officeDocument/2006/math" xmlns:v="urn:schemas-microsoft-com:vml" xmlns:wp14="http://schemas.microsoft.com/office/word/2010/wordprocessingDrawing" xmlns:wp="http://schemas.openxmlformats.org/drawingml/2006/wordprocessingDrawing" xmlns:w10="urn:schemas-microsoft-com:office:word" xmlns:w="http://schemas.openxmlformats.org/wordprocessingml/2006/main" xmlns:w14="http://schemas.microsoft.com/office/word/2010/wordml" xmlns:w15="http://schemas.microsoft.com/office/word/2012/wordml" xmlns:w16cex="http://schemas.microsoft.com/office/word/2018/wordml/cex" xmlns:w16cid="http://schemas.microsoft.com/office/word/2016/wordml/cid" xmlns:w16="http://schemas.microsoft.com/office/word/2018/wordml" xmlns:w16sdtdh="http://schemas.microsoft.com/office/word/2020/wordml/sdtdatahash" xmlns:w16se="http://schemas.microsoft.com/office/word/2015/wordml/symex" xmlns:wpg="http://schemas.microsoft.com/office/word/2010/wordprocessingGroup" xmlns:wpi="http://schemas.microsoft.com/office/word/2010/wordprocessingInk" xmlns:wne="http://schemas.microsoft.com/office/word/2006/wordml" xmlns:wps="http://schemas.microsoft.com/office/word/2010/wordprocessingShape" mc:Ignorable="w14 w15 w16se w16cid w16 w16cex w16sdtdh wp14">
+<w:numbering xmlns:wpc="http://schemas.microsoft.com/office/word/2010/wordprocessingCanvas" xmlns:cx="http://schemas.microsoft.com/office/drawing/2014/chartex" xmlns:cx1="http://schemas.microsoft.com/office/drawing/2015/9/8/chartex" xmlns:cx2="http://schemas.microsoft.com/office/drawing/2015/10/21/chartex" xmlns:cx3="http://schemas.microsoft.com/office/drawing/2016/5/9/chartex" xmlns:cx4="http://schemas.microsoft.com/office/drawing/2016/5/10/chartex" xmlns:cx5="http://schemas.microsoft.com/office/drawing/2016/5/11/chartex" xmlns:cx6="http://schemas.microsoft.com/office/drawing/2016/5/12/chartex" xmlns:cx7="http://schemas.microsoft.com/office/drawing/2016/5/13/chartex" xmlns:cx8="http://schemas.microsoft.com/office/drawing/2016/5/14/chartex" xmlns:mc="http://schemas.openxmlformats.org/markup-compatibility/2006" xmlns:aink="http://schemas.microsoft.com/office/drawing/2016/ink" xmlns:am3d="http://schemas.microsoft.com/office/drawing/2017/model3d" xmlns:o="urn:schemas-microsoft-com:office:office" xmlns:oel="http://schemas.microsoft.com/office/2019/extlst" xmlns:r="http://schemas.openxmlformats.org/officeDocument/2006/relationships" xmlns:m="http://schemas.openxmlformats.org/officeDocument/2006/math" xmlns:v="urn:schemas-microsoft-com:vml" xmlns:wp14="http://schemas.microsoft.com/office/word/2010/wordprocessingDrawing" xmlns:wp="http://schemas.openxmlformats.org/drawingml/2006/wordprocessingDrawing" xmlns:w10="urn:schemas-microsoft-com:office:word" xmlns:w="http://schemas.openxmlformats.org/wordprocessingml/2006/main" xmlns:w14="http://schemas.microsoft.com/office/word/2010/wordml" xmlns:w15="http://schemas.microsoft.com/office/word/2012/wordml" xmlns:w16cex="http://schemas.microsoft.com/office/word/2018/wordml/cex" xmlns:w16cid="http://schemas.microsoft.com/office/word/2016/wordml/cid" xmlns:w16="http://schemas.microsoft.com/office/word/2018/wordml" xmlns:w16du="http://schemas.microsoft.com/office/word/2023/wordml/word16du" xmlns:w16sdtdh="http://schemas.microsoft.com/office/word/2020/wordml/sdtdatahash" xmlns:w16se="http://schemas.microsoft.com/office/word/2015/wordml/symex" xmlns:wpg="http://schemas.microsoft.com/office/word/2010/wordprocessingGroup" xmlns:wpi="http://schemas.microsoft.com/office/word/2010/wordprocessingInk" xmlns:wne="http://schemas.microsoft.com/office/word/2006/wordml" xmlns:wps="http://schemas.microsoft.com/office/word/2010/wordprocessingShape" mc:Ignorable="w14 w15 w16se w16cid w16 w16cex w16sdtdh wp14">
   <w:abstractNum w:abstractNumId="0" w15:restartNumberingAfterBreak="0">
     <w:nsid w:val="0C8D3322"/>
     <w:multiLevelType w:val="hybridMultilevel"/>

</xml_diff>